<commit_message>
add changes and Document
</commit_message>
<xml_diff>
--- a/CYB6014.2 Cyber Project 3/Assessment 1/CYB2014.2 Report_Action_Plan_V1.1.docx
+++ b/CYB6014.2 Cyber Project 3/Assessment 1/CYB2014.2 Report_Action_Plan_V1.1.docx
@@ -1,6 +1,6 @@
 
 <file path=word/document.xml><?xml version="1.0" encoding="utf-8"?>
-<w:document xmlns:ve="http://schemas.openxmlformats.org/markup-compatibility/2006" xmlns:o="urn:schemas-microsoft-com:office:office" xmlns:r="http://schemas.openxmlformats.org/officeDocument/2006/relationships" xmlns:m="http://schemas.openxmlformats.org/officeDocument/2006/math" xmlns:v="urn:schemas-microsoft-com:vml" xmlns:wp="http://schemas.openxmlformats.org/drawingml/2006/wordprocessingDrawing" xmlns:w10="urn:schemas-microsoft-com:office:word" xmlns:w="http://schemas.openxmlformats.org/wordprocessingml/2006/main" xmlns:wne="http://schemas.microsoft.com/office/word/2006/wordml">
+<w:document xmlns:wpc="http://schemas.microsoft.com/office/word/2010/wordprocessingCanvas" xmlns:mc="http://schemas.openxmlformats.org/markup-compatibility/2006" xmlns:o="urn:schemas-microsoft-com:office:office" xmlns:r="http://schemas.openxmlformats.org/officeDocument/2006/relationships" xmlns:m="http://schemas.openxmlformats.org/officeDocument/2006/math" xmlns:v="urn:schemas-microsoft-com:vml" xmlns:wp14="http://schemas.microsoft.com/office/word/2010/wordprocessingDrawing" xmlns:wp="http://schemas.openxmlformats.org/drawingml/2006/wordprocessingDrawing" xmlns:w10="urn:schemas-microsoft-com:office:word" xmlns:w="http://schemas.openxmlformats.org/wordprocessingml/2006/main" xmlns:w14="http://schemas.microsoft.com/office/word/2010/wordml" xmlns:wpg="http://schemas.microsoft.com/office/word/2010/wordprocessingGroup" xmlns:wpi="http://schemas.microsoft.com/office/word/2010/wordprocessingInk" xmlns:wne="http://schemas.microsoft.com/office/word/2006/wordml" xmlns:wps="http://schemas.microsoft.com/office/word/2010/wordprocessingShape" mc:Ignorable="w14 wp14">
   <w:body>
     <w:p>
       <w:pPr>
@@ -338,8 +338,6 @@
         <w:t xml:space="preserve"> Campus</w:t>
       </w:r>
     </w:p>
-    <w:p/>
-    <w:p/>
     <w:sdt>
       <w:sdtPr>
         <w:rPr>
@@ -1717,6 +1715,131 @@
           <w:szCs w:val="24"/>
           <w:shd w:val="clear" w:color="auto" w:fill="FFFFFF"/>
         </w:rPr>
+        <w:fldChar w:fldCharType="begin"/>
+      </w:r>
+      <w:r>
+        <w:rPr>
+          <w:rFonts w:cstheme="minorHAnsi"/>
+          <w:sz w:val="24"/>
+          <w:szCs w:val="24"/>
+          <w:shd w:val="clear" w:color="auto" w:fill="FFFFFF"/>
+        </w:rPr>
+        <w:instrText xml:space="preserve"> ADDIN EN.CITE &lt;EndNote&gt;&lt;Cite&gt;&lt;Author&gt;Zhang&lt;/Author&gt;&lt;Year&gt;2018&lt;/Year&gt;&lt;RecNum&gt;22&lt;/RecNum&gt;&lt;DisplayText&gt;(Zhang et al., 2018)&lt;/DisplayText&gt;&lt;record&gt;&lt;rec-number&gt;22&lt;/rec-number&gt;&lt;foreign-keys&gt;&lt;key app="EN" db-id="p525vp2v22fds5eattnxxrff00x9sar9vfaf" timestamp="1648340038"&gt;22&lt;/key&gt;&lt;/foreign-keys&gt;&lt;ref-type name="Journal Article"&gt;17&lt;/ref-type&gt;&lt;contributors&gt;&lt;authors&gt;&lt;author&gt;Zhang, Jiliang&lt;/author&gt;&lt;author&gt;Tan, Xiao&lt;/author&gt;&lt;author&gt;Wang, Xiangqi&lt;/author&gt;&lt;author&gt;Yan, Aibin&lt;/author&gt;&lt;author&gt;Qin, Zheng&lt;/author&gt;&lt;/authors&gt;&lt;/contributors&gt;&lt;titles&gt;&lt;title&gt;T2FA: Transparent Two-Factor Authentication&lt;/title&gt;&lt;secondary-title&gt;IEEE Access&lt;/secondary-title&gt;&lt;/titles&gt;&lt;periodical&gt;&lt;full-title&gt;IEEE Access&lt;/full-title&gt;&lt;/periodical&gt;&lt;pages&gt;32677-32686&lt;/pages&gt;&lt;volume&gt;6&lt;/volume&gt;&lt;section&gt;32677&lt;/section&gt;&lt;dates&gt;&lt;year&gt;2018&lt;/year&gt;&lt;/dates&gt;&lt;isbn&gt;2169-3536&lt;/isbn&gt;&lt;urls&gt;&lt;related-urls&gt;&lt;url&gt;https://ieeexplore.ieee.org/ielx7/6287639/8274985/08386653.pdf?tp=&amp;amp;arnumber=8386653&amp;amp;isnumber=8274985&amp;amp;ref=&lt;/url&gt;&lt;/related-urls&gt;&lt;/urls&gt;&lt;electronic-resource-num&gt;10.1109/access.2018.2844548&lt;/electronic-resource-num&gt;&lt;/record&gt;&lt;/Cite&gt;&lt;/EndNote&gt;</w:instrText>
+      </w:r>
+      <w:r>
+        <w:rPr>
+          <w:rFonts w:cstheme="minorHAnsi"/>
+          <w:sz w:val="24"/>
+          <w:szCs w:val="24"/>
+          <w:shd w:val="clear" w:color="auto" w:fill="FFFFFF"/>
+        </w:rPr>
+        <w:fldChar w:fldCharType="separate"/>
+      </w:r>
+      <w:r>
+        <w:rPr>
+          <w:rFonts w:cstheme="minorHAnsi"/>
+          <w:noProof/>
+          <w:sz w:val="24"/>
+          <w:szCs w:val="24"/>
+          <w:shd w:val="clear" w:color="auto" w:fill="FFFFFF"/>
+        </w:rPr>
+        <w:t>(Zhang et al., 2018)</w:t>
+      </w:r>
+      <w:r>
+        <w:rPr>
+          <w:rFonts w:cstheme="minorHAnsi"/>
+          <w:sz w:val="24"/>
+          <w:szCs w:val="24"/>
+          <w:shd w:val="clear" w:color="auto" w:fill="FFFFFF"/>
+        </w:rPr>
+        <w:fldChar w:fldCharType="end"/>
+      </w:r>
+      <w:r>
+        <w:rPr>
+          <w:rFonts w:cstheme="minorHAnsi"/>
+          <w:sz w:val="24"/>
+          <w:szCs w:val="24"/>
+          <w:shd w:val="clear" w:color="auto" w:fill="FFFFFF"/>
+        </w:rPr>
+        <w:t xml:space="preserve">. </w:t>
+      </w:r>
+      <w:r>
+        <w:rPr>
+          <w:rFonts w:cstheme="minorHAnsi"/>
+          <w:sz w:val="24"/>
+          <w:szCs w:val="24"/>
+          <w:shd w:val="clear" w:color="auto" w:fill="FFFFFF"/>
+        </w:rPr>
+        <w:t>Accessibility</w:t>
+      </w:r>
+      <w:r>
+        <w:rPr>
+          <w:rFonts w:cstheme="minorHAnsi"/>
+          <w:sz w:val="24"/>
+          <w:szCs w:val="24"/>
+          <w:shd w:val="clear" w:color="auto" w:fill="FFFFFF"/>
+        </w:rPr>
+        <w:t xml:space="preserve"> features will be a prominent addition to this project given the amount of potential users in the workforce with disabilities</w:t>
+      </w:r>
+      <w:r>
+        <w:rPr>
+          <w:rFonts w:cstheme="minorHAnsi"/>
+          <w:sz w:val="24"/>
+          <w:szCs w:val="24"/>
+          <w:shd w:val="clear" w:color="auto" w:fill="FFFFFF"/>
+        </w:rPr>
+        <w:t xml:space="preserve">. </w:t>
+      </w:r>
+      <w:r>
+        <w:rPr>
+          <w:rFonts w:cstheme="minorHAnsi"/>
+          <w:sz w:val="24"/>
+          <w:szCs w:val="24"/>
+          <w:shd w:val="clear" w:color="auto" w:fill="FFFFFF"/>
+        </w:rPr>
+        <w:t xml:space="preserve">Every user of this system will now be a stakeholder. </w:t>
+      </w:r>
+      <w:r>
+        <w:rPr>
+          <w:rFonts w:cstheme="minorHAnsi"/>
+          <w:sz w:val="24"/>
+          <w:szCs w:val="24"/>
+          <w:shd w:val="clear" w:color="auto" w:fill="FFFFFF"/>
+        </w:rPr>
+        <w:t>Windows sever and works</w:t>
+      </w:r>
+      <w:r>
+        <w:rPr>
+          <w:rFonts w:cstheme="minorHAnsi"/>
+          <w:sz w:val="24"/>
+          <w:szCs w:val="24"/>
+          <w:shd w:val="clear" w:color="auto" w:fill="FFFFFF"/>
+        </w:rPr>
+        <w:t xml:space="preserve">tation software already includes the Narrator, Magnifier </w:t>
+      </w:r>
+      <w:r>
+        <w:rPr>
+          <w:rFonts w:cstheme="minorHAnsi"/>
+          <w:sz w:val="24"/>
+          <w:szCs w:val="24"/>
+          <w:shd w:val="clear" w:color="auto" w:fill="FFFFFF"/>
+        </w:rPr>
+        <w:t>and Screen</w:t>
+      </w:r>
+      <w:r>
+        <w:rPr>
+          <w:rFonts w:cstheme="minorHAnsi"/>
+          <w:sz w:val="24"/>
+          <w:szCs w:val="24"/>
+        </w:rPr>
+        <w:t xml:space="preserve"> Enlargers. Screen magnifiers work like a magnifying glass by enlarging a portion of the screen as the user moves the focus. Voice input aids or speech recognition assist people who have difficulty using a mouse or keyboard. Voice aids allow users to control computers with their voice instead of a mouse or keyboard. Screen reviewers and screen readers make on-screen information available as synthesized speech or a refreshable Braille display</w:t>
+      </w:r>
+      <w:r>
+        <w:rPr>
+          <w:rFonts w:cstheme="minorHAnsi"/>
+          <w:sz w:val="24"/>
+          <w:szCs w:val="24"/>
+        </w:rPr>
         <w:t xml:space="preserve"> </w:t>
       </w:r>
       <w:r>
@@ -1724,8 +1847,8 @@
           <w:rFonts w:cstheme="minorHAnsi"/>
           <w:sz w:val="24"/>
           <w:szCs w:val="24"/>
-          <w:shd w:val="clear" w:color="auto" w:fill="FFFFFF"/>
-        </w:rPr>
+        </w:rPr>
+        <w:lastRenderedPageBreak/>
         <w:fldChar w:fldCharType="begin"/>
       </w:r>
       <w:r>
@@ -1733,7 +1856,6 @@
           <w:rFonts w:cstheme="minorHAnsi"/>
           <w:sz w:val="24"/>
           <w:szCs w:val="24"/>
-          <w:shd w:val="clear" w:color="auto" w:fill="FFFFFF"/>
         </w:rPr>
         <w:instrText xml:space="preserve"> ADDIN EN.CITE &lt;EndNote&gt;&lt;Cite&gt;&lt;Author&gt;Zhang&lt;/Author&gt;&lt;Year&gt;2018&lt;/Year&gt;&lt;RecNum&gt;22&lt;/RecNum&gt;&lt;DisplayText&gt;(Zhang et al., 2018)&lt;/DisplayText&gt;&lt;record&gt;&lt;rec-number&gt;22&lt;/rec-number&gt;&lt;foreign-keys&gt;&lt;key app="EN" db-id="p525vp2v22fds5eattnxxrff00x9sar9vfaf" timestamp="1648340038"&gt;22&lt;/key&gt;&lt;/foreign-keys&gt;&lt;ref-type name="Journal Article"&gt;17&lt;/ref-type&gt;&lt;contributors&gt;&lt;authors&gt;&lt;author&gt;Zhang, Jiliang&lt;/author&gt;&lt;author&gt;Tan, Xiao&lt;/author&gt;&lt;author&gt;Wang, Xiangqi&lt;/author&gt;&lt;author&gt;Yan, Aibin&lt;/author&gt;&lt;author&gt;Qin, Zheng&lt;/author&gt;&lt;/authors&gt;&lt;/contributors&gt;&lt;titles&gt;&lt;title&gt;T2FA: Transparent Two-Factor Authentication&lt;/title&gt;&lt;secondary-title&gt;IEEE Access&lt;/secondary-title&gt;&lt;/titles&gt;&lt;periodical&gt;&lt;full-title&gt;IEEE Access&lt;/full-title&gt;&lt;/periodical&gt;&lt;pages&gt;32677-32686&lt;/pages&gt;&lt;volume&gt;6&lt;/volume&gt;&lt;section&gt;32677&lt;/section&gt;&lt;dates&gt;&lt;year&gt;2018&lt;/year&gt;&lt;/dates&gt;&lt;isbn&gt;2169-3536&lt;/isbn&gt;&lt;urls&gt;&lt;related-urls&gt;&lt;url&gt;https://ieeexplore.ieee.org/ielx7/6287639/8274985/08386653.pdf?tp=&amp;amp;arnumber=8386653&amp;amp;isnumber=8274985&amp;amp;ref=&lt;/url&gt;&lt;/related-urls&gt;&lt;/urls&gt;&lt;electronic-resource-num&gt;10.1109/access.2018.2844548&lt;/electronic-resource-num&gt;&lt;/record&gt;&lt;/Cite&gt;&lt;/EndNote&gt;</w:instrText>
       </w:r>
@@ -1742,7 +1864,6 @@
           <w:rFonts w:cstheme="minorHAnsi"/>
           <w:sz w:val="24"/>
           <w:szCs w:val="24"/>
-          <w:shd w:val="clear" w:color="auto" w:fill="FFFFFF"/>
         </w:rPr>
         <w:fldChar w:fldCharType="separate"/>
       </w:r>
@@ -1752,7 +1873,6 @@
           <w:noProof/>
           <w:sz w:val="24"/>
           <w:szCs w:val="24"/>
-          <w:shd w:val="clear" w:color="auto" w:fill="FFFFFF"/>
         </w:rPr>
         <w:t>(Zhang et al., 2018)</w:t>
       </w:r>
@@ -1761,7 +1881,6 @@
           <w:rFonts w:cstheme="minorHAnsi"/>
           <w:sz w:val="24"/>
           <w:szCs w:val="24"/>
-          <w:shd w:val="clear" w:color="auto" w:fill="FFFFFF"/>
         </w:rPr>
         <w:fldChar w:fldCharType="end"/>
       </w:r>
@@ -1770,236 +1889,98 @@
           <w:rFonts w:cstheme="minorHAnsi"/>
           <w:sz w:val="24"/>
           <w:szCs w:val="24"/>
-          <w:shd w:val="clear" w:color="auto" w:fill="FFFFFF"/>
+        </w:rPr>
+        <w:t xml:space="preserve">. An on-screen keyboard can help those unable to use a standard keyboard select keys using a pointing method such as pointing devices, switches, or Morse-code input systems. Keyboard enhancement utilities help those with trouble typing--including increasing typing speed. Assistive technology can compensate for erratic motion, tremors, slow response time, and other related conditions. </w:t>
+      </w:r>
+      <w:r>
+        <w:rPr>
+          <w:rFonts w:cstheme="minorHAnsi"/>
+          <w:sz w:val="24"/>
+          <w:szCs w:val="24"/>
+        </w:rPr>
+        <w:br/>
+      </w:r>
+      <w:r>
+        <w:rPr>
+          <w:rFonts w:cstheme="minorHAnsi"/>
+          <w:sz w:val="24"/>
+          <w:szCs w:val="24"/>
+          <w:lang w:val="en-US"/>
+        </w:rPr>
+        <w:t>Users with impairments will have access to all the accessibility features built into the windows operating system which are available at the login screen</w:t>
+      </w:r>
+      <w:r>
+        <w:rPr>
+          <w:rFonts w:cstheme="minorHAnsi"/>
+          <w:sz w:val="24"/>
+          <w:szCs w:val="24"/>
+          <w:lang w:val="en-US"/>
+        </w:rPr>
+        <w:t xml:space="preserve"> </w:t>
+      </w:r>
+      <w:r>
+        <w:rPr>
+          <w:rFonts w:cstheme="minorHAnsi"/>
+          <w:sz w:val="24"/>
+          <w:szCs w:val="24"/>
+          <w:lang w:val="en-US"/>
+        </w:rPr>
+        <w:fldChar w:fldCharType="begin"/>
+      </w:r>
+      <w:r>
+        <w:rPr>
+          <w:rFonts w:cstheme="minorHAnsi"/>
+          <w:sz w:val="24"/>
+          <w:szCs w:val="24"/>
+          <w:lang w:val="en-US"/>
+        </w:rPr>
+        <w:instrText xml:space="preserve"> ADDIN EN.CITE &lt;EndNote&gt;&lt;Cite&gt;&lt;Author&gt;Zhang&lt;/Author&gt;&lt;Year&gt;2018&lt;/Year&gt;&lt;RecNum&gt;22&lt;/RecNum&gt;&lt;DisplayText&gt;(Zhang et al., 2018)&lt;/DisplayText&gt;&lt;record&gt;&lt;rec-number&gt;22&lt;/rec-number&gt;&lt;foreign-keys&gt;&lt;key app="EN" db-id="p525vp2v22fds5eattnxxrff00x9sar9vfaf" timestamp="1648340038"&gt;22&lt;/key&gt;&lt;/foreign-keys&gt;&lt;ref-type name="Journal Article"&gt;17&lt;/ref-type&gt;&lt;contributors&gt;&lt;authors&gt;&lt;author&gt;Zhang, Jiliang&lt;/author&gt;&lt;author&gt;Tan, Xiao&lt;/author&gt;&lt;author&gt;Wang, Xiangqi&lt;/author&gt;&lt;author&gt;Yan, Aibin&lt;/author&gt;&lt;author&gt;Qin, Zheng&lt;/author&gt;&lt;/authors&gt;&lt;/contributors&gt;&lt;titles&gt;&lt;title&gt;T2FA: Transparent Two-Factor Authentication&lt;/title&gt;&lt;secondary-title&gt;IEEE Access&lt;/secondary-title&gt;&lt;/titles&gt;&lt;periodical&gt;&lt;full-title&gt;IEEE Access&lt;/full-title&gt;&lt;/periodical&gt;&lt;pages&gt;32677-32686&lt;/pages&gt;&lt;volume&gt;6&lt;/volume&gt;&lt;section&gt;32677&lt;/section&gt;&lt;dates&gt;&lt;year&gt;2018&lt;/year&gt;&lt;/dates&gt;&lt;isbn&gt;2169-3536&lt;/isbn&gt;&lt;urls&gt;&lt;related-urls&gt;&lt;url&gt;https://ieeexplore.ieee.org/ielx7/6287639/8274985/08386653.pdf?tp=&amp;amp;arnumber=8386653&amp;amp;isnumber=8274985&amp;amp;ref=&lt;/url&gt;&lt;/related-urls&gt;&lt;/urls&gt;&lt;electronic-resource-num&gt;10.1109/access.2018.2844548&lt;/electronic-resource-num&gt;&lt;/record&gt;&lt;/Cite&gt;&lt;/EndNote&gt;</w:instrText>
+      </w:r>
+      <w:r>
+        <w:rPr>
+          <w:rFonts w:cstheme="minorHAnsi"/>
+          <w:sz w:val="24"/>
+          <w:szCs w:val="24"/>
+          <w:lang w:val="en-US"/>
+        </w:rPr>
+        <w:fldChar w:fldCharType="separate"/>
+      </w:r>
+      <w:r>
+        <w:rPr>
+          <w:rFonts w:cstheme="minorHAnsi"/>
+          <w:noProof/>
+          <w:sz w:val="24"/>
+          <w:szCs w:val="24"/>
+          <w:lang w:val="en-US"/>
+        </w:rPr>
+        <w:t>(Zhang et al., 2018)</w:t>
+      </w:r>
+      <w:r>
+        <w:rPr>
+          <w:rFonts w:cstheme="minorHAnsi"/>
+          <w:sz w:val="24"/>
+          <w:szCs w:val="24"/>
+          <w:lang w:val="en-US"/>
+        </w:rPr>
+        <w:fldChar w:fldCharType="end"/>
+      </w:r>
+      <w:r>
+        <w:rPr>
+          <w:rFonts w:cstheme="minorHAnsi"/>
+          <w:sz w:val="24"/>
+          <w:szCs w:val="24"/>
+          <w:lang w:val="en-US"/>
         </w:rPr>
         <w:t xml:space="preserve">. </w:t>
       </w:r>
-      <w:r>
-        <w:rPr>
-          <w:rFonts w:cstheme="minorHAnsi"/>
-          <w:sz w:val="24"/>
-          <w:szCs w:val="24"/>
-          <w:shd w:val="clear" w:color="auto" w:fill="FFFFFF"/>
-        </w:rPr>
-        <w:t>Accessibility</w:t>
-      </w:r>
-      <w:r>
-        <w:rPr>
-          <w:rFonts w:cstheme="minorHAnsi"/>
-          <w:sz w:val="24"/>
-          <w:szCs w:val="24"/>
-          <w:shd w:val="clear" w:color="auto" w:fill="FFFFFF"/>
-        </w:rPr>
-        <w:t xml:space="preserve"> features will be a prominent addition to this project given the amount of potential users in the workforce with disabilities</w:t>
-      </w:r>
-      <w:r>
-        <w:rPr>
-          <w:rFonts w:cstheme="minorHAnsi"/>
-          <w:sz w:val="24"/>
-          <w:szCs w:val="24"/>
-          <w:shd w:val="clear" w:color="auto" w:fill="FFFFFF"/>
-        </w:rPr>
-        <w:t xml:space="preserve">. </w:t>
-      </w:r>
-      <w:r>
-        <w:rPr>
-          <w:rFonts w:cstheme="minorHAnsi"/>
-          <w:sz w:val="24"/>
-          <w:szCs w:val="24"/>
-          <w:shd w:val="clear" w:color="auto" w:fill="FFFFFF"/>
-        </w:rPr>
-        <w:t xml:space="preserve">Every user of this system will now be a stakeholder. </w:t>
-      </w:r>
-      <w:r>
-        <w:rPr>
-          <w:rFonts w:cstheme="minorHAnsi"/>
-          <w:sz w:val="24"/>
-          <w:szCs w:val="24"/>
-          <w:shd w:val="clear" w:color="auto" w:fill="FFFFFF"/>
-        </w:rPr>
-        <w:t>Windows sever and works</w:t>
-      </w:r>
-      <w:r>
-        <w:rPr>
-          <w:rFonts w:cstheme="minorHAnsi"/>
-          <w:sz w:val="24"/>
-          <w:szCs w:val="24"/>
-          <w:shd w:val="clear" w:color="auto" w:fill="FFFFFF"/>
-        </w:rPr>
-        <w:t xml:space="preserve">tation software already includes the Narrator, Magnifier </w:t>
-      </w:r>
-      <w:r>
-        <w:rPr>
-          <w:rFonts w:cstheme="minorHAnsi"/>
-          <w:sz w:val="24"/>
-          <w:szCs w:val="24"/>
-          <w:shd w:val="clear" w:color="auto" w:fill="FFFFFF"/>
-        </w:rPr>
-        <w:t>and Screen</w:t>
-      </w:r>
-      <w:r>
-        <w:rPr>
-          <w:rFonts w:cstheme="minorHAnsi"/>
-          <w:sz w:val="24"/>
-          <w:szCs w:val="24"/>
-        </w:rPr>
-        <w:t xml:space="preserve"> Enlargers. Screen magnifiers work like a magnifying glass by enlarging </w:t>
-      </w:r>
-      <w:r>
-        <w:rPr>
-          <w:rFonts w:cstheme="minorHAnsi"/>
-          <w:sz w:val="24"/>
-          <w:szCs w:val="24"/>
-        </w:rPr>
-        <w:lastRenderedPageBreak/>
-        <w:t>a portion of the screen as the user moves the focus. Voice input aids or speech recognition assist people who have difficulty using a mouse or keyboard. Voice aids allow users to control computers with their voice instead of a mouse or keyboard. Screen reviewers and screen readers make on-screen information available as synthesized speech or a refreshable Braille display. An on-screen keyboard can help those unable to use a standard keyboard select keys using a pointing method such as pointing devices, switches, or Morse-code input systems. Keyboard enhancement utilities help those with trouble typing--including increasing typing speed. Assistive technology can compensate for erratic motion, tremors, slow response time, and other related conditions</w:t>
-      </w:r>
-      <w:r>
-        <w:rPr>
-          <w:rFonts w:cstheme="minorHAnsi"/>
-          <w:sz w:val="24"/>
-          <w:szCs w:val="24"/>
-        </w:rPr>
+    </w:p>
+    <w:p>
+      <w:pPr>
+        <w:pStyle w:val="Heading2"/>
+      </w:pPr>
+      <w:r>
         <w:t xml:space="preserve"> </w:t>
       </w:r>
-      <w:r>
-        <w:rPr>
-          <w:rFonts w:cstheme="minorHAnsi"/>
-          <w:sz w:val="24"/>
-          <w:szCs w:val="24"/>
-        </w:rPr>
-        <w:fldChar w:fldCharType="begin"/>
-      </w:r>
-      <w:r>
-        <w:rPr>
-          <w:rFonts w:cstheme="minorHAnsi"/>
-          <w:sz w:val="24"/>
-          <w:szCs w:val="24"/>
-        </w:rPr>
-        <w:instrText xml:space="preserve"> ADDIN EN.CITE &lt;EndNote&gt;&lt;Cite&gt;&lt;Author&gt;Zhang&lt;/Author&gt;&lt;Year&gt;2018&lt;/Year&gt;&lt;RecNum&gt;22&lt;/RecNum&gt;&lt;DisplayText&gt;(Zhang et al., 2018)&lt;/DisplayText&gt;&lt;record&gt;&lt;rec-number&gt;22&lt;/rec-number&gt;&lt;foreign-keys&gt;&lt;key app="EN" db-id="p525vp2v22fds5eattnxxrff00x9sar9vfaf" timestamp="1648340038"&gt;22&lt;/key&gt;&lt;/foreign-keys&gt;&lt;ref-type name="Journal Article"&gt;17&lt;/ref-type&gt;&lt;contributors&gt;&lt;authors&gt;&lt;author&gt;Zhang, Jiliang&lt;/author&gt;&lt;author&gt;Tan, Xiao&lt;/author&gt;&lt;author&gt;Wang, Xiangqi&lt;/author&gt;&lt;author&gt;Yan, Aibin&lt;/author&gt;&lt;author&gt;Qin, Zheng&lt;/author&gt;&lt;/authors&gt;&lt;/contributors&gt;&lt;titles&gt;&lt;title&gt;T2FA: Transparent Two-Factor Authentication&lt;/title&gt;&lt;secondary-title&gt;IEEE Access&lt;/secondary-title&gt;&lt;/titles&gt;&lt;periodical&gt;&lt;full-title&gt;IEEE Access&lt;/full-title&gt;&lt;/periodical&gt;&lt;pages&gt;32677-32686&lt;/pages&gt;&lt;volume&gt;6&lt;/volume&gt;&lt;section&gt;32677&lt;/section&gt;&lt;dates&gt;&lt;year&gt;2018&lt;/year&gt;&lt;/dates&gt;&lt;isbn&gt;2169-3536&lt;/isbn&gt;&lt;urls&gt;&lt;related-urls&gt;&lt;url&gt;https://ieeexplore.ieee.org/ielx7/6287639/8274985/08386653.pdf?tp=&amp;amp;arnumber=8386653&amp;amp;isnumber=8274985&amp;amp;ref=&lt;/url&gt;&lt;/related-urls&gt;&lt;/urls&gt;&lt;electronic-resource-num&gt;10.1109/access.2018.2844548&lt;/electronic-resource-num&gt;&lt;/record&gt;&lt;/Cite&gt;&lt;/EndNote&gt;</w:instrText>
-      </w:r>
-      <w:r>
-        <w:rPr>
-          <w:rFonts w:cstheme="minorHAnsi"/>
-          <w:sz w:val="24"/>
-          <w:szCs w:val="24"/>
-        </w:rPr>
-        <w:fldChar w:fldCharType="separate"/>
-      </w:r>
-      <w:r>
-        <w:rPr>
-          <w:rFonts w:cstheme="minorHAnsi"/>
-          <w:noProof/>
-          <w:sz w:val="24"/>
-          <w:szCs w:val="24"/>
-        </w:rPr>
-        <w:t>(Zhang et al., 2018)</w:t>
-      </w:r>
-      <w:r>
-        <w:rPr>
-          <w:rFonts w:cstheme="minorHAnsi"/>
-          <w:sz w:val="24"/>
-          <w:szCs w:val="24"/>
-        </w:rPr>
-        <w:fldChar w:fldCharType="end"/>
-      </w:r>
-      <w:r>
-        <w:rPr>
-          <w:rFonts w:cstheme="minorHAnsi"/>
-          <w:sz w:val="24"/>
-          <w:szCs w:val="24"/>
-        </w:rPr>
-        <w:t xml:space="preserve">. </w:t>
-      </w:r>
-      <w:r>
-        <w:rPr>
-          <w:rFonts w:cstheme="minorHAnsi"/>
-          <w:sz w:val="24"/>
-          <w:szCs w:val="24"/>
-        </w:rPr>
-        <w:br/>
-      </w:r>
-      <w:r>
-        <w:rPr>
-          <w:rFonts w:cstheme="minorHAnsi"/>
-          <w:sz w:val="24"/>
-          <w:szCs w:val="24"/>
-          <w:lang w:val="en-US"/>
-        </w:rPr>
-        <w:t>Users with impairments will have access to all the accessibility features built into the windows operating system which are available at the login screen</w:t>
-      </w:r>
-      <w:r>
-        <w:rPr>
-          <w:rFonts w:cstheme="minorHAnsi"/>
-          <w:sz w:val="24"/>
-          <w:szCs w:val="24"/>
-          <w:lang w:val="en-US"/>
-        </w:rPr>
-        <w:t xml:space="preserve"> </w:t>
-      </w:r>
-      <w:r>
-        <w:rPr>
-          <w:rFonts w:cstheme="minorHAnsi"/>
-          <w:sz w:val="24"/>
-          <w:szCs w:val="24"/>
-          <w:lang w:val="en-US"/>
-        </w:rPr>
-        <w:fldChar w:fldCharType="begin"/>
-      </w:r>
-      <w:r>
-        <w:rPr>
-          <w:rFonts w:cstheme="minorHAnsi"/>
-          <w:sz w:val="24"/>
-          <w:szCs w:val="24"/>
-          <w:lang w:val="en-US"/>
-        </w:rPr>
-        <w:instrText xml:space="preserve"> ADDIN EN.CITE &lt;EndNote&gt;&lt;Cite&gt;&lt;Author&gt;Zhang&lt;/Author&gt;&lt;Year&gt;2018&lt;/Year&gt;&lt;RecNum&gt;22&lt;/RecNum&gt;&lt;DisplayText&gt;(Zhang et al., 2018)&lt;/DisplayText&gt;&lt;record&gt;&lt;rec-number&gt;22&lt;/rec-number&gt;&lt;foreign-keys&gt;&lt;key app="EN" db-id="p525vp2v22fds5eattnxxrff00x9sar9vfaf" timestamp="1648340038"&gt;22&lt;/key&gt;&lt;/foreign-keys&gt;&lt;ref-type name="Journal Article"&gt;17&lt;/ref-type&gt;&lt;contributors&gt;&lt;authors&gt;&lt;author&gt;Zhang, Jiliang&lt;/author&gt;&lt;author&gt;Tan, Xiao&lt;/author&gt;&lt;author&gt;Wang, Xiangqi&lt;/author&gt;&lt;author&gt;Yan, Aibin&lt;/author&gt;&lt;author&gt;Qin, Zheng&lt;/author&gt;&lt;/authors&gt;&lt;/contributors&gt;&lt;titles&gt;&lt;title&gt;T2FA: Transparent Two-Factor Authentication&lt;/title&gt;&lt;secondary-title&gt;IEEE Access&lt;/secondary-title&gt;&lt;/titles&gt;&lt;periodical&gt;&lt;full-title&gt;IEEE Access&lt;/full-title&gt;&lt;/periodical&gt;&lt;pages&gt;32677-32686&lt;/pages&gt;&lt;volume&gt;6&lt;/volume&gt;&lt;section&gt;32677&lt;/section&gt;&lt;dates&gt;&lt;year&gt;2018&lt;/year&gt;&lt;/dates&gt;&lt;isbn&gt;2169-3536&lt;/isbn&gt;&lt;urls&gt;&lt;related-urls&gt;&lt;url&gt;https://ieeexplore.ieee.org/ielx7/6287639/8274985/08386653.pdf?tp=&amp;amp;arnumber=8386653&amp;amp;isnumber=8274985&amp;amp;ref=&lt;/url&gt;&lt;/related-urls&gt;&lt;/urls&gt;&lt;electronic-resource-num&gt;10.1109/access.2018.2844548&lt;/electronic-resource-num&gt;&lt;/record&gt;&lt;/Cite&gt;&lt;/EndNote&gt;</w:instrText>
-      </w:r>
-      <w:r>
-        <w:rPr>
-          <w:rFonts w:cstheme="minorHAnsi"/>
-          <w:sz w:val="24"/>
-          <w:szCs w:val="24"/>
-          <w:lang w:val="en-US"/>
-        </w:rPr>
-        <w:fldChar w:fldCharType="separate"/>
-      </w:r>
-      <w:r>
-        <w:rPr>
-          <w:rFonts w:cstheme="minorHAnsi"/>
-          <w:noProof/>
-          <w:sz w:val="24"/>
-          <w:szCs w:val="24"/>
-          <w:lang w:val="en-US"/>
-        </w:rPr>
-        <w:t>(Zhang et al., 2018)</w:t>
-      </w:r>
-      <w:r>
-        <w:rPr>
-          <w:rFonts w:cstheme="minorHAnsi"/>
-          <w:sz w:val="24"/>
-          <w:szCs w:val="24"/>
-          <w:lang w:val="en-US"/>
-        </w:rPr>
-        <w:fldChar w:fldCharType="end"/>
-      </w:r>
-      <w:r>
-        <w:rPr>
-          <w:rFonts w:cstheme="minorHAnsi"/>
-          <w:sz w:val="24"/>
-          <w:szCs w:val="24"/>
-          <w:lang w:val="en-US"/>
-        </w:rPr>
-        <w:t xml:space="preserve">. </w:t>
-      </w:r>
-    </w:p>
-    <w:p>
-      <w:pPr>
-        <w:pStyle w:val="Heading2"/>
-      </w:pPr>
-      <w:r>
-        <w:t xml:space="preserve"> </w:t>
-      </w:r>
       <w:bookmarkStart w:id="3" w:name="_Toc103420223"/>
       <w:r>
         <w:t>Methodology</w:t>
@@ -2052,15 +2033,33 @@
           <w:sz w:val="24"/>
           <w:szCs w:val="24"/>
         </w:rPr>
-        <w:t xml:space="preserve">table 1. Evaluation ISO images (Windows Server 2022 (Insider Preview) and Windows 11_English) </w:t>
-      </w:r>
-      <w:r>
-        <w:rPr>
-          <w:rFonts w:cstheme="minorHAnsi"/>
-          <w:sz w:val="24"/>
-          <w:szCs w:val="24"/>
-        </w:rPr>
-        <w:t xml:space="preserve">were downloaded </w:t>
+        <w:t xml:space="preserve">table 1. Evaluation ISO </w:t>
+      </w:r>
+      <w:proofErr w:type="gramStart"/>
+      <w:r>
+        <w:rPr>
+          <w:rFonts w:cstheme="minorHAnsi"/>
+          <w:sz w:val="24"/>
+          <w:szCs w:val="24"/>
+        </w:rPr>
+        <w:t xml:space="preserve">images  </w:t>
+      </w:r>
+      <w:r>
+        <w:rPr>
+          <w:rFonts w:cstheme="minorHAnsi"/>
+          <w:sz w:val="24"/>
+          <w:szCs w:val="24"/>
+        </w:rPr>
+        <w:t>were</w:t>
+      </w:r>
+      <w:proofErr w:type="gramEnd"/>
+      <w:r>
+        <w:rPr>
+          <w:rFonts w:cstheme="minorHAnsi"/>
+          <w:sz w:val="24"/>
+          <w:szCs w:val="24"/>
+        </w:rPr>
+        <w:t xml:space="preserve"> downloaded </w:t>
       </w:r>
       <w:r>
         <w:rPr>
@@ -2491,7 +2490,7 @@
       <w:tblPr>
         <w:tblStyle w:val="TableGrid"/>
         <w:tblW w:w="0" w:type="auto"/>
-        <w:tblLook w:val="04A0"/>
+        <w:tblLook w:val="04A0" w:firstRow="1" w:lastRow="0" w:firstColumn="1" w:lastColumn="0" w:noHBand="0" w:noVBand="1"/>
       </w:tblPr>
       <w:tblGrid>
         <w:gridCol w:w="3080"/>
@@ -2510,7 +2509,6 @@
                 <w:b/>
               </w:rPr>
             </w:pPr>
-            <w:proofErr w:type="spellStart"/>
             <w:r>
               <w:rPr>
                 <w:b/>
@@ -2527,14 +2525,13 @@
               <w:rPr>
                 <w:b/>
               </w:rPr>
-              <w:t>.No</w:t>
-            </w:r>
-            <w:proofErr w:type="spellEnd"/>
+              <w:t xml:space="preserve"> </w:t>
+            </w:r>
             <w:r>
               <w:rPr>
                 <w:b/>
               </w:rPr>
-              <w:t>.</w:t>
+              <w:t>No.</w:t>
             </w:r>
           </w:p>
         </w:tc>
@@ -2825,7 +2822,7 @@
       <w:tblPr>
         <w:tblStyle w:val="TableGrid"/>
         <w:tblW w:w="0" w:type="auto"/>
-        <w:tblLook w:val="04A0"/>
+        <w:tblLook w:val="04A0" w:firstRow="1" w:lastRow="0" w:firstColumn="1" w:lastColumn="0" w:noHBand="0" w:noVBand="1"/>
       </w:tblPr>
       <w:tblGrid>
         <w:gridCol w:w="2299"/>
@@ -2852,7 +2849,6 @@
                 <w:sz w:val="24"/>
                 <w:szCs w:val="24"/>
               </w:rPr>
-              <w:lastRenderedPageBreak/>
               <w:t xml:space="preserve">1 </w:t>
             </w:r>
           </w:p>
@@ -3162,6 +3158,7 @@
                 <w:sz w:val="24"/>
                 <w:szCs w:val="24"/>
               </w:rPr>
+              <w:lastRenderedPageBreak/>
               <w:t>Netmask</w:t>
             </w:r>
             <w:proofErr w:type="spellEnd"/>
@@ -3206,6 +3203,7 @@
                 <w:sz w:val="24"/>
                 <w:szCs w:val="24"/>
               </w:rPr>
+              <w:lastRenderedPageBreak/>
               <w:t>Member sever</w:t>
             </w:r>
             <w:proofErr w:type="gramEnd"/>
@@ -3222,6 +3220,7 @@
                 <w:sz w:val="24"/>
                 <w:szCs w:val="24"/>
               </w:rPr>
+              <w:lastRenderedPageBreak/>
               <w:t>widgetllc.internal</w:t>
             </w:r>
             <w:proofErr w:type="spellEnd"/>
@@ -3252,6 +3251,7 @@
                 <w:sz w:val="24"/>
                 <w:szCs w:val="24"/>
               </w:rPr>
+              <w:lastRenderedPageBreak/>
               <w:t>3</w:t>
             </w:r>
           </w:p>
@@ -4196,43 +4196,51 @@
       </w:r>
       <w:bookmarkEnd w:id="7"/>
     </w:p>
-    <w:p/>
-    <w:p/>
-    <w:p/>
     <w:p>
       <w:pPr>
         <w:pStyle w:val="Heading2"/>
       </w:pPr>
       <w:bookmarkStart w:id="8" w:name="_Toc103420228"/>
       <w:r>
+        <w:t>Goal of the Project</w:t>
+      </w:r>
+      <w:bookmarkEnd w:id="8"/>
+    </w:p>
+    <w:p>
+      <w:pPr>
+        <w:jc w:val="both"/>
+      </w:pPr>
+      <w:r>
+        <w:t xml:space="preserve">The goal of this project is to deliver a more secure login solution the client to prevent unauthorised access to the corporate network system. </w:t>
+      </w:r>
+      <w:r>
+        <w:t xml:space="preserve">Users of the corporate network will be required to use a password and a 6 digit pin number generated by a dongle to logon to the corporate network. Users with hearing and eyesight disabilities will be able to utilise the built in accessibility features at the logon screen in windows to help them with the logon process. </w:t>
+      </w:r>
+      <w:r>
+        <w:t>At this stage the prototype is progressing very well with only minor problems in relation to the acquisition of a dongle to proceed with testing.</w:t>
+      </w:r>
+      <w:r>
+        <w:t xml:space="preserve"> Extra funding has been acquired which will be used to purchase the endpoint dongle for the entire </w:t>
+      </w:r>
+      <w:proofErr w:type="gramStart"/>
+      <w:r>
+        <w:t>company</w:t>
+      </w:r>
+      <w:r>
+        <w:t xml:space="preserve"> </w:t>
+      </w:r>
+      <w:r>
+        <w:t>.</w:t>
+      </w:r>
+      <w:proofErr w:type="gramEnd"/>
+    </w:p>
+    <w:p>
+      <w:pPr>
+        <w:pStyle w:val="Heading2"/>
+      </w:pPr>
+      <w:bookmarkStart w:id="9" w:name="_Toc103420229"/>
+      <w:r>
         <w:lastRenderedPageBreak/>
-        <w:t>Goal of the Project</w:t>
-      </w:r>
-      <w:bookmarkEnd w:id="8"/>
-    </w:p>
-    <w:p>
-      <w:pPr>
-        <w:jc w:val="both"/>
-      </w:pPr>
-      <w:r>
-        <w:t xml:space="preserve">The goal of this project is to deliver a more secure login solution the client to prevent unauthorised access to the corporate network system. </w:t>
-      </w:r>
-      <w:r>
-        <w:t xml:space="preserve">Users of the corporate network will be required to use a password and a 6 digit pin number generated by a dongle to logon to the corporate network. Users with hearing and eyesight disabilities will be able to utilise the built in accessibility features at the logon screen in windows to help them with the logon process. </w:t>
-      </w:r>
-      <w:r>
-        <w:t>At this stage the prototype is progressing very well with only minor problems in relation to the acquisition of a dongle to proceed with testing.</w:t>
-      </w:r>
-      <w:r>
-        <w:t xml:space="preserve"> Extra funding has been acquired which will be used to purchase the endpoint dongle for the entire company.</w:t>
-      </w:r>
-    </w:p>
-    <w:p>
-      <w:pPr>
-        <w:pStyle w:val="Heading2"/>
-      </w:pPr>
-      <w:bookmarkStart w:id="9" w:name="_Toc103420229"/>
-      <w:r>
         <w:t>Deadlines and Milestones</w:t>
       </w:r>
       <w:bookmarkEnd w:id="9"/>
@@ -4305,62 +4313,19 @@
             <v:path o:extrusionok="f" gradientshapeok="t" o:connecttype="rect"/>
             <o:lock v:ext="edit" aspectratio="t"/>
           </v:shapetype>
-          <v:shape id="_x0000_i1025" type="#_x0000_t75" style="width:450.35pt;height:253.55pt" o:ole="">
-            <v:imagedata r:id="rId6" o:title=""/>
+          <v:shape id="_x0000_i1025" type="#_x0000_t75" style="width:450pt;height:253.35pt" o:ole="">
+            <v:imagedata r:id="rId7" o:title=""/>
           </v:shape>
-          <o:OLEObject Type="Embed" ProgID="Excel.Sheet.12" ShapeID="_x0000_i1025" DrawAspect="Content" ObjectID="_1714177888" r:id="rId7"/>
+          <o:OLEObject Type="Embed" ProgID="Excel.Sheet.12" ShapeID="_x0000_i1025" DrawAspect="Content" ObjectID="_1714208633" r:id="rId8"/>
         </w:object>
       </w:r>
     </w:p>
     <w:p>
       <w:pPr>
-        <w:rPr>
-          <w:rFonts w:ascii="Arial" w:hAnsi="Arial" w:cs="Arial"/>
-        </w:rPr>
-      </w:pPr>
-    </w:p>
-    <w:p>
-      <w:pPr>
-        <w:rPr>
-          <w:rFonts w:ascii="Arial" w:hAnsi="Arial" w:cs="Arial"/>
-        </w:rPr>
-      </w:pPr>
-    </w:p>
-    <w:p>
-      <w:pPr>
-        <w:rPr>
-          <w:rFonts w:ascii="Arial" w:hAnsi="Arial" w:cs="Arial"/>
-        </w:rPr>
-      </w:pPr>
-    </w:p>
-    <w:p>
-      <w:pPr>
-        <w:rPr>
-          <w:rFonts w:ascii="Arial" w:hAnsi="Arial" w:cs="Arial"/>
-        </w:rPr>
-      </w:pPr>
-    </w:p>
-    <w:p>
-      <w:pPr>
-        <w:rPr>
-          <w:rFonts w:ascii="Arial" w:hAnsi="Arial" w:cs="Arial"/>
-        </w:rPr>
-      </w:pPr>
-    </w:p>
-    <w:p>
-      <w:pPr>
-        <w:rPr>
-          <w:rFonts w:ascii="Arial" w:hAnsi="Arial" w:cs="Arial"/>
-        </w:rPr>
-      </w:pPr>
-    </w:p>
-    <w:p>
-      <w:pPr>
         <w:pStyle w:val="Heading2"/>
       </w:pPr>
       <w:bookmarkStart w:id="10" w:name="_Toc103420230"/>
       <w:r>
-        <w:lastRenderedPageBreak/>
         <w:t>Statement of work Required</w:t>
       </w:r>
       <w:bookmarkEnd w:id="10"/>
@@ -4632,77 +4597,8 @@
     <w:p>
       <w:pPr>
         <w:pStyle w:val="Heading2"/>
-        <w:rPr>
-          <w:rFonts w:ascii="Arial" w:eastAsiaTheme="minorEastAsia" w:hAnsi="Arial" w:cs="Arial"/>
-          <w:b w:val="0"/>
-          <w:bCs w:val="0"/>
-          <w:color w:val="333333"/>
-          <w:spacing w:val="3"/>
-          <w:sz w:val="27"/>
-          <w:szCs w:val="27"/>
-          <w:shd w:val="clear" w:color="auto" w:fill="FFFFFF"/>
-        </w:rPr>
       </w:pPr>
       <w:bookmarkStart w:id="12" w:name="_Toc103420232"/>
-    </w:p>
-    <w:p>
-      <w:pPr>
-        <w:pStyle w:val="Heading2"/>
-        <w:rPr>
-          <w:rFonts w:ascii="Arial" w:eastAsiaTheme="minorEastAsia" w:hAnsi="Arial" w:cs="Arial"/>
-          <w:b w:val="0"/>
-          <w:bCs w:val="0"/>
-          <w:color w:val="333333"/>
-          <w:spacing w:val="3"/>
-          <w:sz w:val="27"/>
-          <w:szCs w:val="27"/>
-          <w:shd w:val="clear" w:color="auto" w:fill="FFFFFF"/>
-        </w:rPr>
-      </w:pPr>
-    </w:p>
-    <w:p>
-      <w:pPr>
-        <w:pStyle w:val="Heading2"/>
-        <w:rPr>
-          <w:rFonts w:ascii="Arial" w:eastAsiaTheme="minorEastAsia" w:hAnsi="Arial" w:cs="Arial"/>
-          <w:b w:val="0"/>
-          <w:bCs w:val="0"/>
-          <w:color w:val="333333"/>
-          <w:spacing w:val="3"/>
-          <w:sz w:val="27"/>
-          <w:szCs w:val="27"/>
-          <w:shd w:val="clear" w:color="auto" w:fill="FFFFFF"/>
-        </w:rPr>
-      </w:pPr>
-    </w:p>
-    <w:p>
-      <w:pPr>
-        <w:pStyle w:val="Heading2"/>
-        <w:rPr>
-          <w:rFonts w:ascii="Arial" w:eastAsiaTheme="minorEastAsia" w:hAnsi="Arial" w:cs="Arial"/>
-          <w:b w:val="0"/>
-          <w:bCs w:val="0"/>
-          <w:color w:val="333333"/>
-          <w:spacing w:val="3"/>
-          <w:sz w:val="27"/>
-          <w:szCs w:val="27"/>
-          <w:shd w:val="clear" w:color="auto" w:fill="FFFFFF"/>
-        </w:rPr>
-      </w:pPr>
-    </w:p>
-    <w:p/>
-    <w:p/>
-    <w:p/>
-    <w:p/>
-    <w:p/>
-    <w:p/>
-    <w:p/>
-    <w:p/>
-    <w:p/>
-    <w:p>
-      <w:pPr>
-        <w:pStyle w:val="Heading2"/>
-      </w:pPr>
       <w:r>
         <w:lastRenderedPageBreak/>
         <w:t>Visual Action Plan</w:t>
@@ -4717,13 +4613,91 @@
         <w:t xml:space="preserve"> Next steps include acquiring a dongle to initiate final testing by the IT team to complete the final stage of the project. </w:t>
       </w:r>
       <w:r>
-        <w:br/>
-      </w:r>
-      <w:r>
         <w:t>Extra funding has been provided by an investor and will be used in the acquisition process to purchase dongles for the client user base</w:t>
       </w:r>
       <w:r>
         <w:t>.</w:t>
+      </w:r>
+      <w:r>
+        <w:t xml:space="preserve"> The testing stage with the acquired dongle will require intense procedures using the pin generated from the dongle and will include accessibility options being tested to facilitate the users with disability issues</w:t>
+      </w:r>
+      <w:r>
+        <w:t>.</w:t>
+      </w:r>
+    </w:p>
+    <w:p>
+      <w:pPr>
+        <w:pStyle w:val="ListParagraph"/>
+        <w:numPr>
+          <w:ilvl w:val="0"/>
+          <w:numId w:val="6"/>
+        </w:numPr>
+      </w:pPr>
+      <w:r>
+        <w:t>Acquire</w:t>
+      </w:r>
+      <w:r>
+        <w:t xml:space="preserve"> dongle using extra funding from curveball </w:t>
+      </w:r>
+    </w:p>
+    <w:p>
+      <w:pPr>
+        <w:pStyle w:val="ListParagraph"/>
+        <w:numPr>
+          <w:ilvl w:val="0"/>
+          <w:numId w:val="6"/>
+        </w:numPr>
+      </w:pPr>
+      <w:r>
+        <w:t>Test logon procedure.</w:t>
+      </w:r>
+    </w:p>
+    <w:p>
+      <w:pPr>
+        <w:pStyle w:val="ListParagraph"/>
+        <w:numPr>
+          <w:ilvl w:val="0"/>
+          <w:numId w:val="6"/>
+        </w:numPr>
+      </w:pPr>
+      <w:r>
+        <w:t>Test logon procedure using accessibility functions for users with hearing and eyesight disabilities.</w:t>
+      </w:r>
+    </w:p>
+    <w:p>
+      <w:pPr>
+        <w:pStyle w:val="ListParagraph"/>
+        <w:numPr>
+          <w:ilvl w:val="0"/>
+          <w:numId w:val="6"/>
+        </w:numPr>
+      </w:pPr>
+      <w:r>
+        <w:t>Finalise testing.</w:t>
+      </w:r>
+    </w:p>
+    <w:p>
+      <w:pPr>
+        <w:pStyle w:val="ListParagraph"/>
+        <w:numPr>
+          <w:ilvl w:val="0"/>
+          <w:numId w:val="6"/>
+        </w:numPr>
+      </w:pPr>
+      <w:r>
+        <w:t>Deliver and implement the project into the corporate system of the client</w:t>
+      </w:r>
+    </w:p>
+    <w:p>
+      <w:pPr>
+        <w:pStyle w:val="ListParagraph"/>
+        <w:numPr>
+          <w:ilvl w:val="0"/>
+          <w:numId w:val="6"/>
+        </w:numPr>
+      </w:pPr>
+      <w:r>
+        <w:t xml:space="preserve">Sign off  </w:t>
       </w:r>
     </w:p>
     <w:p>
@@ -4919,21 +4893,15 @@
     </w:p>
     <w:p/>
     <w:p/>
+    <w:p>
+      <w:bookmarkStart w:id="14" w:name="_GoBack"/>
+      <w:bookmarkEnd w:id="14"/>
+    </w:p>
     <w:p/>
     <w:p/>
     <w:p/>
     <w:p/>
     <w:p/>
-    <w:p/>
-    <w:p>
-      <w:bookmarkStart w:id="14" w:name="_GoBack"/>
-      <w:bookmarkEnd w:id="14"/>
-    </w:p>
-    <w:p/>
-    <w:p/>
-    <w:p/>
-    <w:p/>
-    <w:p/>
     <w:p>
       <w:pPr>
         <w:pStyle w:val="Heading2"/>
@@ -4990,7 +4958,7 @@
       <w:r>
         <w:t xml:space="preserve">Kymäläinen, J. (2018). Implementing Two-Factor Authentication. </w:t>
       </w:r>
-      <w:hyperlink r:id="rId8" w:history="1">
+      <w:hyperlink r:id="rId9" w:history="1">
         <w:r>
           <w:rPr>
             <w:rStyle w:val="Hyperlink"/>
@@ -5040,7 +5008,7 @@
       <w:r>
         <w:t xml:space="preserve">(1). </w:t>
       </w:r>
-      <w:hyperlink r:id="rId9" w:history="1">
+      <w:hyperlink r:id="rId10" w:history="1">
         <w:r>
           <w:rPr>
             <w:rStyle w:val="Hyperlink"/>
@@ -5075,7 +5043,7 @@
       <w:r>
         <w:t xml:space="preserve">, 32677-32686. </w:t>
       </w:r>
-      <w:hyperlink r:id="rId10" w:history="1">
+      <w:hyperlink r:id="rId11" w:history="1">
         <w:r>
           <w:rPr>
             <w:rStyle w:val="Hyperlink"/>
@@ -5163,7 +5131,7 @@
 </file>
 
 <file path=word/numbering.xml><?xml version="1.0" encoding="utf-8"?>
-<w:numbering xmlns:ve="http://schemas.openxmlformats.org/markup-compatibility/2006" xmlns:o="urn:schemas-microsoft-com:office:office" xmlns:r="http://schemas.openxmlformats.org/officeDocument/2006/relationships" xmlns:m="http://schemas.openxmlformats.org/officeDocument/2006/math" xmlns:v="urn:schemas-microsoft-com:vml" xmlns:wp="http://schemas.openxmlformats.org/drawingml/2006/wordprocessingDrawing" xmlns:w10="urn:schemas-microsoft-com:office:word" xmlns:w="http://schemas.openxmlformats.org/wordprocessingml/2006/main" xmlns:wne="http://schemas.microsoft.com/office/word/2006/wordml">
+<w:numbering xmlns:wpc="http://schemas.microsoft.com/office/word/2010/wordprocessingCanvas" xmlns:mc="http://schemas.openxmlformats.org/markup-compatibility/2006" xmlns:o="urn:schemas-microsoft-com:office:office" xmlns:r="http://schemas.openxmlformats.org/officeDocument/2006/relationships" xmlns:m="http://schemas.openxmlformats.org/officeDocument/2006/math" xmlns:v="urn:schemas-microsoft-com:vml" xmlns:wp14="http://schemas.microsoft.com/office/word/2010/wordprocessingDrawing" xmlns:wp="http://schemas.openxmlformats.org/drawingml/2006/wordprocessingDrawing" xmlns:w10="urn:schemas-microsoft-com:office:word" xmlns:w="http://schemas.openxmlformats.org/wordprocessingml/2006/main" xmlns:w14="http://schemas.microsoft.com/office/word/2010/wordml" xmlns:wpg="http://schemas.microsoft.com/office/word/2010/wordprocessingGroup" xmlns:wpi="http://schemas.microsoft.com/office/word/2010/wordprocessingInk" xmlns:wne="http://schemas.microsoft.com/office/word/2006/wordml" xmlns:wps="http://schemas.microsoft.com/office/word/2010/wordprocessingShape" mc:Ignorable="w14 wp14">
   <w:abstractNum w:abstractNumId="0">
     <w:nsid w:val="077377F7"/>
     <w:multiLevelType w:val="multilevel"/>
@@ -5314,6 +5282,155 @@
     </w:lvl>
   </w:abstractNum>
   <w:abstractNum w:abstractNumId="1">
+    <w:nsid w:val="13514052"/>
+    <w:multiLevelType w:val="multilevel"/>
+    <w:tmpl w:val="B22A8926"/>
+    <w:lvl w:ilvl="0">
+      <w:start w:val="1"/>
+      <w:numFmt w:val="bullet"/>
+      <w:lvlText w:val=""/>
+      <w:lvlJc w:val="left"/>
+      <w:pPr>
+        <w:tabs>
+          <w:tab w:val="num" w:pos="720"/>
+        </w:tabs>
+        <w:ind w:left="720" w:hanging="360"/>
+      </w:pPr>
+      <w:rPr>
+        <w:rFonts w:ascii="Symbol" w:hAnsi="Symbol" w:hint="default"/>
+        <w:sz w:val="20"/>
+      </w:rPr>
+    </w:lvl>
+    <w:lvl w:ilvl="1" w:tentative="1">
+      <w:start w:val="1"/>
+      <w:numFmt w:val="bullet"/>
+      <w:lvlText w:val="o"/>
+      <w:lvlJc w:val="left"/>
+      <w:pPr>
+        <w:tabs>
+          <w:tab w:val="num" w:pos="1440"/>
+        </w:tabs>
+        <w:ind w:left="1440" w:hanging="360"/>
+      </w:pPr>
+      <w:rPr>
+        <w:rFonts w:ascii="Courier New" w:hAnsi="Courier New" w:hint="default"/>
+        <w:sz w:val="20"/>
+      </w:rPr>
+    </w:lvl>
+    <w:lvl w:ilvl="2" w:tentative="1">
+      <w:start w:val="1"/>
+      <w:numFmt w:val="bullet"/>
+      <w:lvlText w:val=""/>
+      <w:lvlJc w:val="left"/>
+      <w:pPr>
+        <w:tabs>
+          <w:tab w:val="num" w:pos="2160"/>
+        </w:tabs>
+        <w:ind w:left="2160" w:hanging="360"/>
+      </w:pPr>
+      <w:rPr>
+        <w:rFonts w:ascii="Wingdings" w:hAnsi="Wingdings" w:hint="default"/>
+        <w:sz w:val="20"/>
+      </w:rPr>
+    </w:lvl>
+    <w:lvl w:ilvl="3" w:tentative="1">
+      <w:start w:val="1"/>
+      <w:numFmt w:val="bullet"/>
+      <w:lvlText w:val=""/>
+      <w:lvlJc w:val="left"/>
+      <w:pPr>
+        <w:tabs>
+          <w:tab w:val="num" w:pos="2880"/>
+        </w:tabs>
+        <w:ind w:left="2880" w:hanging="360"/>
+      </w:pPr>
+      <w:rPr>
+        <w:rFonts w:ascii="Wingdings" w:hAnsi="Wingdings" w:hint="default"/>
+        <w:sz w:val="20"/>
+      </w:rPr>
+    </w:lvl>
+    <w:lvl w:ilvl="4" w:tentative="1">
+      <w:start w:val="1"/>
+      <w:numFmt w:val="bullet"/>
+      <w:lvlText w:val=""/>
+      <w:lvlJc w:val="left"/>
+      <w:pPr>
+        <w:tabs>
+          <w:tab w:val="num" w:pos="3600"/>
+        </w:tabs>
+        <w:ind w:left="3600" w:hanging="360"/>
+      </w:pPr>
+      <w:rPr>
+        <w:rFonts w:ascii="Wingdings" w:hAnsi="Wingdings" w:hint="default"/>
+        <w:sz w:val="20"/>
+      </w:rPr>
+    </w:lvl>
+    <w:lvl w:ilvl="5" w:tentative="1">
+      <w:start w:val="1"/>
+      <w:numFmt w:val="bullet"/>
+      <w:lvlText w:val=""/>
+      <w:lvlJc w:val="left"/>
+      <w:pPr>
+        <w:tabs>
+          <w:tab w:val="num" w:pos="4320"/>
+        </w:tabs>
+        <w:ind w:left="4320" w:hanging="360"/>
+      </w:pPr>
+      <w:rPr>
+        <w:rFonts w:ascii="Wingdings" w:hAnsi="Wingdings" w:hint="default"/>
+        <w:sz w:val="20"/>
+      </w:rPr>
+    </w:lvl>
+    <w:lvl w:ilvl="6" w:tentative="1">
+      <w:start w:val="1"/>
+      <w:numFmt w:val="bullet"/>
+      <w:lvlText w:val=""/>
+      <w:lvlJc w:val="left"/>
+      <w:pPr>
+        <w:tabs>
+          <w:tab w:val="num" w:pos="5040"/>
+        </w:tabs>
+        <w:ind w:left="5040" w:hanging="360"/>
+      </w:pPr>
+      <w:rPr>
+        <w:rFonts w:ascii="Wingdings" w:hAnsi="Wingdings" w:hint="default"/>
+        <w:sz w:val="20"/>
+      </w:rPr>
+    </w:lvl>
+    <w:lvl w:ilvl="7" w:tentative="1">
+      <w:start w:val="1"/>
+      <w:numFmt w:val="bullet"/>
+      <w:lvlText w:val=""/>
+      <w:lvlJc w:val="left"/>
+      <w:pPr>
+        <w:tabs>
+          <w:tab w:val="num" w:pos="5760"/>
+        </w:tabs>
+        <w:ind w:left="5760" w:hanging="360"/>
+      </w:pPr>
+      <w:rPr>
+        <w:rFonts w:ascii="Wingdings" w:hAnsi="Wingdings" w:hint="default"/>
+        <w:sz w:val="20"/>
+      </w:rPr>
+    </w:lvl>
+    <w:lvl w:ilvl="8" w:tentative="1">
+      <w:start w:val="1"/>
+      <w:numFmt w:val="bullet"/>
+      <w:lvlText w:val=""/>
+      <w:lvlJc w:val="left"/>
+      <w:pPr>
+        <w:tabs>
+          <w:tab w:val="num" w:pos="6480"/>
+        </w:tabs>
+        <w:ind w:left="6480" w:hanging="360"/>
+      </w:pPr>
+      <w:rPr>
+        <w:rFonts w:ascii="Wingdings" w:hAnsi="Wingdings" w:hint="default"/>
+        <w:sz w:val="20"/>
+      </w:rPr>
+    </w:lvl>
+  </w:abstractNum>
+  <w:abstractNum w:abstractNumId="2">
     <w:nsid w:val="16225B98"/>
     <w:multiLevelType w:val="multilevel"/>
     <w:tmpl w:val="ADE008C0"/>
@@ -5434,7 +5551,7 @@
       </w:rPr>
     </w:lvl>
   </w:abstractNum>
-  <w:abstractNum w:abstractNumId="2">
+  <w:abstractNum w:abstractNumId="3">
     <w:nsid w:val="1D6A1DB0"/>
     <w:multiLevelType w:val="hybridMultilevel"/>
     <w:tmpl w:val="544C5ED8"/>
@@ -5523,7 +5640,93 @@
       </w:pPr>
     </w:lvl>
   </w:abstractNum>
-  <w:abstractNum w:abstractNumId="3">
+  <w:abstractNum w:abstractNumId="4">
+    <w:nsid w:val="3CCA5192"/>
+    <w:multiLevelType w:val="hybridMultilevel"/>
+    <w:tmpl w:val="30A8F5A8"/>
+    <w:lvl w:ilvl="0" w:tplc="0C09000F">
+      <w:start w:val="1"/>
+      <w:numFmt w:val="decimal"/>
+      <w:lvlText w:val="%1."/>
+      <w:lvlJc w:val="left"/>
+      <w:pPr>
+        <w:ind w:left="720" w:hanging="360"/>
+      </w:pPr>
+    </w:lvl>
+    <w:lvl w:ilvl="1" w:tplc="0C090019" w:tentative="1">
+      <w:start w:val="1"/>
+      <w:numFmt w:val="lowerLetter"/>
+      <w:lvlText w:val="%2."/>
+      <w:lvlJc w:val="left"/>
+      <w:pPr>
+        <w:ind w:left="1440" w:hanging="360"/>
+      </w:pPr>
+    </w:lvl>
+    <w:lvl w:ilvl="2" w:tplc="0C09001B" w:tentative="1">
+      <w:start w:val="1"/>
+      <w:numFmt w:val="lowerRoman"/>
+      <w:lvlText w:val="%3."/>
+      <w:lvlJc w:val="right"/>
+      <w:pPr>
+        <w:ind w:left="2160" w:hanging="180"/>
+      </w:pPr>
+    </w:lvl>
+    <w:lvl w:ilvl="3" w:tplc="0C09000F" w:tentative="1">
+      <w:start w:val="1"/>
+      <w:numFmt w:val="decimal"/>
+      <w:lvlText w:val="%4."/>
+      <w:lvlJc w:val="left"/>
+      <w:pPr>
+        <w:ind w:left="2880" w:hanging="360"/>
+      </w:pPr>
+    </w:lvl>
+    <w:lvl w:ilvl="4" w:tplc="0C090019" w:tentative="1">
+      <w:start w:val="1"/>
+      <w:numFmt w:val="lowerLetter"/>
+      <w:lvlText w:val="%5."/>
+      <w:lvlJc w:val="left"/>
+      <w:pPr>
+        <w:ind w:left="3600" w:hanging="360"/>
+      </w:pPr>
+    </w:lvl>
+    <w:lvl w:ilvl="5" w:tplc="0C09001B" w:tentative="1">
+      <w:start w:val="1"/>
+      <w:numFmt w:val="lowerRoman"/>
+      <w:lvlText w:val="%6."/>
+      <w:lvlJc w:val="right"/>
+      <w:pPr>
+        <w:ind w:left="4320" w:hanging="180"/>
+      </w:pPr>
+    </w:lvl>
+    <w:lvl w:ilvl="6" w:tplc="0C09000F" w:tentative="1">
+      <w:start w:val="1"/>
+      <w:numFmt w:val="decimal"/>
+      <w:lvlText w:val="%7."/>
+      <w:lvlJc w:val="left"/>
+      <w:pPr>
+        <w:ind w:left="5040" w:hanging="360"/>
+      </w:pPr>
+    </w:lvl>
+    <w:lvl w:ilvl="7" w:tplc="0C090019" w:tentative="1">
+      <w:start w:val="1"/>
+      <w:numFmt w:val="lowerLetter"/>
+      <w:lvlText w:val="%8."/>
+      <w:lvlJc w:val="left"/>
+      <w:pPr>
+        <w:ind w:left="5760" w:hanging="360"/>
+      </w:pPr>
+    </w:lvl>
+    <w:lvl w:ilvl="8" w:tplc="0C09001B" w:tentative="1">
+      <w:start w:val="1"/>
+      <w:numFmt w:val="lowerRoman"/>
+      <w:lvlText w:val="%9."/>
+      <w:lvlJc w:val="right"/>
+      <w:pPr>
+        <w:ind w:left="6480" w:hanging="180"/>
+      </w:pPr>
+    </w:lvl>
+  </w:abstractNum>
+  <w:abstractNum w:abstractNumId="5">
     <w:nsid w:val="5E8E4535"/>
     <w:multiLevelType w:val="hybridMultilevel"/>
     <w:tmpl w:val="91B43C04"/>
@@ -5637,22 +5840,28 @@
     </w:lvl>
   </w:abstractNum>
   <w:num w:numId="1">
-    <w:abstractNumId w:val="1"/>
+    <w:abstractNumId w:val="2"/>
   </w:num>
   <w:num w:numId="2">
-    <w:abstractNumId w:val="3"/>
+    <w:abstractNumId w:val="5"/>
   </w:num>
   <w:num w:numId="3">
-    <w:abstractNumId w:val="2"/>
+    <w:abstractNumId w:val="3"/>
   </w:num>
   <w:num w:numId="4">
     <w:abstractNumId w:val="0"/>
+  </w:num>
+  <w:num w:numId="5">
+    <w:abstractNumId w:val="1"/>
+  </w:num>
+  <w:num w:numId="6">
+    <w:abstractNumId w:val="4"/>
   </w:num>
 </w:numbering>
 </file>
 
 <file path=word/styles.xml><?xml version="1.0" encoding="utf-8"?>
-<w:styles xmlns:r="http://schemas.openxmlformats.org/officeDocument/2006/relationships" xmlns:w="http://schemas.openxmlformats.org/wordprocessingml/2006/main">
+<w:styles xmlns:mc="http://schemas.openxmlformats.org/markup-compatibility/2006" xmlns:r="http://schemas.openxmlformats.org/officeDocument/2006/relationships" xmlns:w="http://schemas.openxmlformats.org/wordprocessingml/2006/main" xmlns:w14="http://schemas.microsoft.com/office/word/2010/wordml" mc:Ignorable="w14">
   <w:docDefaults>
     <w:rPrDefault>
       <w:rPr>
@@ -5884,7 +6093,6 @@
   <w:style w:type="character" w:default="1" w:styleId="DefaultParagraphFont">
     <w:name w:val="Default Paragraph Font"/>
     <w:uiPriority w:val="1"/>
-    <w:semiHidden/>
     <w:unhideWhenUsed/>
   </w:style>
   <w:style w:type="table" w:default="1" w:styleId="TableNormal">
@@ -5892,7 +6100,6 @@
     <w:uiPriority w:val="99"/>
     <w:semiHidden/>
     <w:unhideWhenUsed/>
-    <w:qFormat/>
     <w:tblPr>
       <w:tblInd w:w="0" w:type="dxa"/>
       <w:tblCellMar>
@@ -6418,6 +6625,7 @@
   <w:style w:type="character" w:default="1" w:styleId="DefaultParagraphFont">
     <w:name w:val="Default Paragraph Font"/>
     <w:uiPriority w:val="1"/>
+    <w:semiHidden/>
     <w:unhideWhenUsed/>
   </w:style>
   <w:style w:type="table" w:default="1" w:styleId="TableNormal">
@@ -7008,7 +7216,7 @@
 </file>
 
 <file path=customXml/itemProps1.xml><?xml version="1.0" encoding="utf-8"?>
-<ds:datastoreItem xmlns:ds="http://schemas.openxmlformats.org/officeDocument/2006/customXml" ds:itemID="{34BD3D89-331B-47FC-B759-5BF50B3A57F2}">
+<ds:datastoreItem xmlns:ds="http://schemas.openxmlformats.org/officeDocument/2006/customXml" ds:itemID="{E85ED9FE-50B4-4762-98EE-48B263F4D311}">
   <ds:schemaRefs>
     <ds:schemaRef ds:uri="http://schemas.openxmlformats.org/officeDocument/2006/bibliography"/>
   </ds:schemaRefs>

</xml_diff>